<commit_message>
Update documentation for acceptance
</commit_message>
<xml_diff>
--- a/documentation/Chris to do.docx
+++ b/documentation/Chris to do.docx
@@ -36,92 +36,772 @@
         <w:spacing w:after="0"/>
       </w:pPr>
       <w:r>
-        <w:t xml:space="preserve">Final go </w:t>
-      </w:r>
-      <w:proofErr w:type="gramStart"/>
-      <w:r>
-        <w:t>live</w:t>
-      </w:r>
-      <w:proofErr w:type="gramEnd"/>
-      <w:r>
-        <w:t xml:space="preserve"> to include some </w:t>
-      </w:r>
-      <w:proofErr w:type="spellStart"/>
-      <w:r>
-        <w:t>checkin</w:t>
-      </w:r>
-      <w:proofErr w:type="spellEnd"/>
-      <w:r>
-        <w:t xml:space="preserve"> locations</w:t>
-      </w:r>
-    </w:p>
-    <w:p>
-      <w:pPr>
-        <w:spacing w:after="0"/>
-      </w:pPr>
-      <w:r>
-        <w:t xml:space="preserve">Experiment to see if ‘enforcement’ is needed, by varying placement of </w:t>
-      </w:r>
-      <w:proofErr w:type="spellStart"/>
-      <w:r>
-        <w:t>checkin</w:t>
-      </w:r>
-      <w:proofErr w:type="spellEnd"/>
-      <w:r>
-        <w:t xml:space="preserve"> station and design of instructions and design of station</w:t>
-      </w:r>
-    </w:p>
-    <w:p>
-      <w:pPr>
-        <w:spacing w:after="0"/>
-      </w:pPr>
-      <w:r>
-        <w:t xml:space="preserve">Determine % of people who don’t scan, and characteristics of people. </w:t>
-      </w:r>
-      <w:proofErr w:type="spellStart"/>
-      <w:r>
-        <w:t>Eg</w:t>
-      </w:r>
-      <w:proofErr w:type="spellEnd"/>
-      <w:r>
-        <w:t xml:space="preserve"> age</w:t>
-      </w:r>
-    </w:p>
-    <w:p>
-      <w:pPr>
-        <w:spacing w:after="0"/>
-      </w:pPr>
-      <w:r>
-        <w:t>Use equipment which hospital already have to reduce c</w:t>
+        <w:t>Final go live to include some checkin locations</w:t>
+      </w:r>
+    </w:p>
+    <w:p>
+      <w:pPr>
+        <w:spacing w:after="0"/>
+      </w:pPr>
+      <w:r>
+        <w:t>Experiment to see if ‘enforcement’ is needed, by varying placement of checkin station and design of instructions and design of station</w:t>
+      </w:r>
+    </w:p>
+    <w:p>
+      <w:pPr>
+        <w:spacing w:after="0"/>
+      </w:pPr>
+      <w:r>
+        <w:t>Determine % of people who don’t scan, and characteristics of people. Eg age</w:t>
+      </w:r>
+    </w:p>
+    <w:p>
+      <w:pPr>
+        <w:spacing w:after="0"/>
+      </w:pPr>
+      <w:r>
+        <w:t>Use equipment which hospital already have to reduce cost of increasing from low to medium complexity</w:t>
+      </w:r>
+    </w:p>
+    <w:p>
+      <w:pPr>
+        <w:spacing w:after="0"/>
+      </w:pPr>
+      <w:r>
+        <w:t>Computer + scanner</w:t>
+      </w:r>
+    </w:p>
+    <w:p>
+      <w:pPr>
+        <w:spacing w:after="0"/>
+      </w:pPr>
+      <w:r>
+        <w:t>Tablet – make sure can scan</w:t>
+      </w:r>
+    </w:p>
+    <w:p>
+      <w:pPr>
+        <w:spacing w:after="0"/>
+      </w:pPr>
+      <w:r>
+        <w:t>Pi?</w:t>
+      </w:r>
+    </w:p>
+    <w:p>
+      <w:pPr>
+        <w:spacing w:after="0"/>
+      </w:pPr>
+    </w:p>
+    <w:p>
+      <w:pPr>
+        <w:spacing w:after="0"/>
+      </w:pPr>
+      <w:r>
+        <w:t>OCR for NRIC?</w:t>
+      </w:r>
+    </w:p>
+    <w:p>
+      <w:pPr>
+        <w:spacing w:after="0"/>
+      </w:pPr>
+      <w:r>
+        <w:t>USB Thermometer?</w:t>
+      </w:r>
+    </w:p>
+    <w:p>
+      <w:pPr>
+        <w:spacing w:after="0"/>
+      </w:pPr>
+    </w:p>
+    <w:p>
+      <w:pPr>
+        <w:spacing w:after="0"/>
+      </w:pPr>
+      <w:r>
+        <w:t xml:space="preserve">On registration form, </w:t>
+      </w:r>
+      <w:r>
+        <w:t>How to verify visitor’s entry of patient and bed number?</w:t>
+      </w:r>
+      <w:r>
+        <w:t xml:space="preserve"> – query patient DB and get patient name. as long as any part of the patient name matches entered name, validated. Eg.Patient name is tan ah kee. If “ah” is entered into patent name field, allow.</w:t>
+      </w:r>
+    </w:p>
+    <w:p>
+      <w:pPr>
+        <w:spacing w:after="0"/>
+      </w:pPr>
+    </w:p>
+    <w:p>
+      <w:pPr>
+        <w:spacing w:after="0"/>
+      </w:pPr>
+      <w:r>
+        <w:t>Registration is daily. 1 registration can allow multiple visits per day.</w:t>
+      </w:r>
+    </w:p>
+    <w:p>
+      <w:pPr>
+        <w:spacing w:after="0"/>
+      </w:pPr>
+    </w:p>
+    <w:p>
+      <w:pPr>
+        <w:spacing w:after="0"/>
+      </w:pPr>
+      <w:r>
+        <w:t>Master list of beds</w:t>
+      </w:r>
+    </w:p>
+    <w:p>
+      <w:pPr>
+        <w:spacing w:after="0"/>
+      </w:pPr>
+      <w:r>
+        <w:t>What other visits?</w:t>
+      </w:r>
+      <w:r>
+        <w:t xml:space="preserve"> Location dropdown list. Need reason?</w:t>
+      </w:r>
+    </w:p>
+    <w:p>
+      <w:pPr>
+        <w:spacing w:after="0"/>
+      </w:pPr>
+    </w:p>
+    <w:p>
+      <w:pPr>
+        <w:spacing w:after="0"/>
+      </w:pPr>
+      <w:r>
+        <w:t>Entrance checkpoint needs validation that user has registered and approved.</w:t>
+      </w:r>
+      <w:r>
+        <w:t xml:space="preserve"> Also check that the visitor per patient limit</w:t>
+      </w:r>
+    </w:p>
+    <w:p>
+      <w:pPr>
+        <w:spacing w:after="0"/>
+      </w:pPr>
+    </w:p>
+    <w:p>
+      <w:pPr>
+        <w:spacing w:after="0"/>
+      </w:pPr>
+      <w:r>
+        <w:t xml:space="preserve">SIT </w:t>
       </w:r>
       <w:bookmarkStart w:id="0" w:name="_GoBack"/>
       <w:bookmarkEnd w:id="0"/>
       <w:r>
-        <w:t>ost of increasing from low to medium complexity</w:t>
-      </w:r>
-    </w:p>
-    <w:p>
-      <w:pPr>
-        <w:spacing w:after="0"/>
-      </w:pPr>
-      <w:r>
-        <w:t>Computer + scanner</w:t>
-      </w:r>
-    </w:p>
-    <w:p>
-      <w:pPr>
-        <w:spacing w:after="0"/>
-      </w:pPr>
-      <w:r>
-        <w:t>Tablet – make sure can scan</w:t>
-      </w:r>
-    </w:p>
-    <w:p>
-      <w:pPr>
-        <w:spacing w:after="0"/>
-      </w:pPr>
-      <w:r>
-        <w:t>Pi?</w:t>
+        <w:t xml:space="preserve">Testing documents </w:t>
+      </w:r>
+    </w:p>
+    <w:p>
+      <w:pPr>
+        <w:spacing w:after="0"/>
+      </w:pPr>
+    </w:p>
+    <w:p>
+      <w:pPr>
+        <w:spacing w:after="0"/>
+      </w:pPr>
+      <w:r>
+        <w:rPr>
+          <w:noProof/>
+        </w:rPr>
+        <w:drawing>
+          <wp:anchor distT="0" distB="0" distL="114300" distR="114300" simplePos="0" relativeHeight="251658240" behindDoc="0" locked="0" layoutInCell="1" allowOverlap="1" wp14:anchorId="78651E3E" wp14:editId="5A4628C8">
+            <wp:simplePos x="0" y="0"/>
+            <wp:positionH relativeFrom="column">
+              <wp:posOffset>-146685</wp:posOffset>
+            </wp:positionH>
+            <wp:positionV relativeFrom="paragraph">
+              <wp:posOffset>184150</wp:posOffset>
+            </wp:positionV>
+            <wp:extent cx="3045460" cy="2337435"/>
+            <wp:effectExtent l="0" t="0" r="2540" b="5715"/>
+            <wp:wrapSquare wrapText="bothSides"/>
+            <wp:docPr id="1" name="Picture 1"/>
+            <wp:cNvGraphicFramePr>
+              <a:graphicFrameLocks xmlns:a="http://schemas.openxmlformats.org/drawingml/2006/main" noChangeAspect="1"/>
+            </wp:cNvGraphicFramePr>
+            <a:graphic xmlns:a="http://schemas.openxmlformats.org/drawingml/2006/main">
+              <a:graphicData uri="http://schemas.openxmlformats.org/drawingml/2006/picture">
+                <pic:pic xmlns:pic="http://schemas.openxmlformats.org/drawingml/2006/picture">
+                  <pic:nvPicPr>
+                    <pic:cNvPr id="1" name=""/>
+                    <pic:cNvPicPr/>
+                  </pic:nvPicPr>
+                  <pic:blipFill>
+                    <a:blip r:embed="rId5" cstate="print">
+                      <a:extLst>
+                        <a:ext uri="{28A0092B-C50C-407E-A947-70E740481C1C}">
+                          <a14:useLocalDpi xmlns:a14="http://schemas.microsoft.com/office/drawing/2010/main" val="0"/>
+                        </a:ext>
+                      </a:extLst>
+                    </a:blip>
+                    <a:stretch>
+                      <a:fillRect/>
+                    </a:stretch>
+                  </pic:blipFill>
+                  <pic:spPr>
+                    <a:xfrm>
+                      <a:off x="0" y="0"/>
+                      <a:ext cx="3045460" cy="2337435"/>
+                    </a:xfrm>
+                    <a:prstGeom prst="rect">
+                      <a:avLst/>
+                    </a:prstGeom>
+                  </pic:spPr>
+                </pic:pic>
+              </a:graphicData>
+            </a:graphic>
+          </wp:anchor>
+        </w:drawing>
+      </w:r>
+      <w:hyperlink r:id="rId6" w:history="1">
+        <w:r>
+          <w:rPr>
+            <w:rStyle w:val="Hyperlink"/>
+          </w:rPr>
+          <w:t>https://www.ttsh.com.sg/visitorregistration/</w:t>
+        </w:r>
+      </w:hyperlink>
+      <w:r>
+        <w:t xml:space="preserve"> </w:t>
+      </w:r>
+    </w:p>
+    <w:p>
+      <w:pPr>
+        <w:spacing w:after="0"/>
+      </w:pPr>
+      <w:hyperlink r:id="rId7" w:history="1">
+        <w:r>
+          <w:rPr>
+            <w:rStyle w:val="Hyperlink"/>
+          </w:rPr>
+          <w:t>https://www.ttshvfsonline.ttsh.com.sg/</w:t>
+        </w:r>
+      </w:hyperlink>
+      <w:r>
+        <w:t xml:space="preserve"> </w:t>
+      </w:r>
+    </w:p>
+    <w:p>
+      <w:pPr>
+        <w:spacing w:after="0"/>
+        <w:rPr>
+          <w:rFonts w:ascii="Arial" w:eastAsia="Times New Roman" w:hAnsi="Arial" w:cs="Arial"/>
+          <w:color w:val="213151"/>
+          <w:sz w:val="18"/>
+          <w:szCs w:val="18"/>
+        </w:rPr>
+      </w:pPr>
+      <w:r>
+        <w:rPr>
+          <w:rFonts w:ascii="Arial" w:eastAsia="Times New Roman" w:hAnsi="Arial" w:cs="Arial"/>
+          <w:color w:val="213151"/>
+          <w:sz w:val="18"/>
+          <w:szCs w:val="18"/>
+        </w:rPr>
+        <w:t>Only applicable to Singaporeans, Permanent Residents and Singapore Work Permit Holders. Visitors with foreign identification (ID) cards are required to register at the service counter located at Level 1 or Basement 1, Lift lobby A.</w:t>
+      </w:r>
+    </w:p>
+    <w:p>
+      <w:pPr>
+        <w:spacing w:after="0"/>
+      </w:pPr>
+    </w:p>
+    <w:p>
+      <w:r>
+        <w:br w:type="page"/>
+      </w:r>
+    </w:p>
+    <w:p>
+      <w:pPr>
+        <w:spacing w:after="0"/>
+      </w:pPr>
+      <w:r>
+        <w:lastRenderedPageBreak/>
+        <w:t>Market Research</w:t>
+      </w:r>
+    </w:p>
+    <w:p>
+      <w:pPr>
+        <w:spacing w:after="0"/>
+      </w:pPr>
+      <w:r>
+        <w:rPr>
+          <w:noProof/>
+        </w:rPr>
+        <w:drawing>
+          <wp:anchor distT="0" distB="0" distL="114300" distR="114300" simplePos="0" relativeHeight="251659264" behindDoc="0" locked="0" layoutInCell="1" allowOverlap="1" wp14:anchorId="6198B3A1" wp14:editId="3A300FA4">
+            <wp:simplePos x="0" y="0"/>
+            <wp:positionH relativeFrom="column">
+              <wp:posOffset>0</wp:posOffset>
+            </wp:positionH>
+            <wp:positionV relativeFrom="paragraph">
+              <wp:posOffset>1082040</wp:posOffset>
+            </wp:positionV>
+            <wp:extent cx="3127375" cy="1759585"/>
+            <wp:effectExtent l="0" t="0" r="0" b="0"/>
+            <wp:wrapSquare wrapText="bothSides"/>
+            <wp:docPr id="3" name="Picture 3" descr="Image result for ttsh visitor facilitation system"/>
+            <wp:cNvGraphicFramePr>
+              <a:graphicFrameLocks xmlns:a="http://schemas.openxmlformats.org/drawingml/2006/main" noChangeAspect="1"/>
+            </wp:cNvGraphicFramePr>
+            <a:graphic xmlns:a="http://schemas.openxmlformats.org/drawingml/2006/main">
+              <a:graphicData uri="http://schemas.openxmlformats.org/drawingml/2006/picture">
+                <pic:pic xmlns:pic="http://schemas.openxmlformats.org/drawingml/2006/picture">
+                  <pic:nvPicPr>
+                    <pic:cNvPr id="0" name="Picture 6" descr="Image result for ttsh visitor facilitation system"/>
+                    <pic:cNvPicPr>
+                      <a:picLocks noChangeAspect="1" noChangeArrowheads="1"/>
+                    </pic:cNvPicPr>
+                  </pic:nvPicPr>
+                  <pic:blipFill>
+                    <a:blip r:embed="rId8" cstate="print">
+                      <a:extLst>
+                        <a:ext uri="{28A0092B-C50C-407E-A947-70E740481C1C}">
+                          <a14:useLocalDpi xmlns:a14="http://schemas.microsoft.com/office/drawing/2010/main" val="0"/>
+                        </a:ext>
+                      </a:extLst>
+                    </a:blip>
+                    <a:srcRect/>
+                    <a:stretch>
+                      <a:fillRect/>
+                    </a:stretch>
+                  </pic:blipFill>
+                  <pic:spPr bwMode="auto">
+                    <a:xfrm>
+                      <a:off x="0" y="0"/>
+                      <a:ext cx="3127375" cy="1759585"/>
+                    </a:xfrm>
+                    <a:prstGeom prst="rect">
+                      <a:avLst/>
+                    </a:prstGeom>
+                    <a:noFill/>
+                    <a:ln>
+                      <a:noFill/>
+                    </a:ln>
+                  </pic:spPr>
+                </pic:pic>
+              </a:graphicData>
+            </a:graphic>
+            <wp14:sizeRelH relativeFrom="margin">
+              <wp14:pctWidth>0</wp14:pctWidth>
+            </wp14:sizeRelH>
+            <wp14:sizeRelV relativeFrom="margin">
+              <wp14:pctHeight>0</wp14:pctHeight>
+            </wp14:sizeRelV>
+          </wp:anchor>
+        </w:drawing>
+      </w:r>
+      <w:hyperlink r:id="rId9" w:history="1">
+        <w:r>
+          <w:rPr>
+            <w:rStyle w:val="Hyperlink"/>
+          </w:rPr>
+          <w:t>https://www.youtube.com/watch?v=h-nNvv8jDUs</w:t>
+        </w:r>
+      </w:hyperlink>
+      <w:r>
+        <w:t xml:space="preserve"> public school</w:t>
+      </w:r>
+    </w:p>
+    <w:p>
+      <w:pPr>
+        <w:spacing w:after="0"/>
+      </w:pPr>
+      <w:hyperlink r:id="rId10" w:history="1">
+        <w:r>
+          <w:rPr>
+            <w:rStyle w:val="Hyperlink"/>
+          </w:rPr>
+          <w:t>https://www.youtube.com/watch?v=tMGUzwgZC58</w:t>
+        </w:r>
+      </w:hyperlink>
+      <w:r>
+        <w:t xml:space="preserve"> </w:t>
+      </w:r>
+    </w:p>
+    <w:p>
+      <w:pPr>
+        <w:spacing w:after="0"/>
+      </w:pPr>
+      <w:r>
+        <w:t xml:space="preserve">iLobby visitor </w:t>
+      </w:r>
+      <w:hyperlink r:id="rId11" w:history="1">
+        <w:r>
+          <w:rPr>
+            <w:rStyle w:val="Hyperlink"/>
+          </w:rPr>
+          <w:t>https://goilobby.c</w:t>
+        </w:r>
+        <w:r>
+          <w:rPr>
+            <w:rStyle w:val="Hyperlink"/>
+          </w:rPr>
+          <w:t>o</w:t>
+        </w:r>
+        <w:r>
+          <w:rPr>
+            <w:rStyle w:val="Hyperlink"/>
+          </w:rPr>
+          <w:t>m/pricing</w:t>
+        </w:r>
+      </w:hyperlink>
+    </w:p>
+    <w:p>
+      <w:pPr>
+        <w:spacing w:after="0"/>
+      </w:pPr>
+    </w:p>
+    <w:p>
+      <w:pPr>
+        <w:spacing w:after="0"/>
+      </w:pPr>
+      <w:hyperlink r:id="rId12" w:history="1">
+        <w:r>
+          <w:rPr>
+            <w:rStyle w:val="Hyperlink"/>
+          </w:rPr>
+          <w:t>http://www.usetouchpoint.com.sg/visitor-man</w:t>
+        </w:r>
+        <w:r>
+          <w:rPr>
+            <w:rStyle w:val="Hyperlink"/>
+          </w:rPr>
+          <w:t>a</w:t>
+        </w:r>
+        <w:r>
+          <w:rPr>
+            <w:rStyle w:val="Hyperlink"/>
+          </w:rPr>
+          <w:t>geme</w:t>
+        </w:r>
+        <w:r>
+          <w:rPr>
+            <w:rStyle w:val="Hyperlink"/>
+          </w:rPr>
+          <w:t>n</w:t>
+        </w:r>
+        <w:r>
+          <w:rPr>
+            <w:rStyle w:val="Hyperlink"/>
+          </w:rPr>
+          <w:t>t.htm</w:t>
+        </w:r>
+      </w:hyperlink>
+    </w:p>
+    <w:p>
+      <w:pPr>
+        <w:spacing w:after="0"/>
+      </w:pPr>
+      <w:hyperlink r:id="rId13" w:history="1">
+        <w:r>
+          <w:rPr>
+            <w:rStyle w:val="Hyperlink"/>
+          </w:rPr>
+          <w:t>http://www.swipedon.com/pricing.</w:t>
+        </w:r>
+        <w:r>
+          <w:rPr>
+            <w:rStyle w:val="Hyperlink"/>
+          </w:rPr>
+          <w:t>h</w:t>
+        </w:r>
+        <w:r>
+          <w:rPr>
+            <w:rStyle w:val="Hyperlink"/>
+          </w:rPr>
+          <w:t>tml</w:t>
+        </w:r>
+      </w:hyperlink>
+      <w:r>
+        <w:t xml:space="preserve"> </w:t>
+      </w:r>
+    </w:p>
+    <w:p>
+      <w:pPr>
+        <w:spacing w:after="0"/>
+      </w:pPr>
+      <w:hyperlink r:id="rId14" w:history="1">
+        <w:r>
+          <w:rPr>
+            <w:rStyle w:val="Hyperlink"/>
+          </w:rPr>
+          <w:t>http://www.tagz.com.sg/promo/</w:t>
+        </w:r>
+      </w:hyperlink>
+      <w:r>
+        <w:t xml:space="preserve"> </w:t>
+      </w:r>
+    </w:p>
+    <w:p>
+      <w:pPr>
+        <w:spacing w:after="0"/>
+      </w:pPr>
+      <w:r>
+        <w:t>Not catered for medical / contact tracing purpose</w:t>
+      </w:r>
+    </w:p>
+    <w:p>
+      <w:pPr>
+        <w:spacing w:after="0"/>
+      </w:pPr>
+    </w:p>
+    <w:p>
+      <w:pPr>
+        <w:spacing w:after="0"/>
+      </w:pPr>
+      <w:hyperlink r:id="rId15" w:history="1">
+        <w:r>
+          <w:rPr>
+            <w:rStyle w:val="Hyperlink"/>
+          </w:rPr>
+          <w:t>https://www.ntfgh.com.sg/Patients_and_Visitors/Visiting_Patients.aspx</w:t>
+        </w:r>
+      </w:hyperlink>
+    </w:p>
+    <w:p>
+      <w:pPr>
+        <w:spacing w:after="0"/>
+      </w:pPr>
+    </w:p>
+    <w:p>
+      <w:pPr>
+        <w:spacing w:after="0"/>
+      </w:pPr>
+      <w:r>
+        <w:t>https://www.sgh.com.sg/patient-services/other-admin-services/pages/visitor-management-system.aspx</w:t>
+      </w:r>
+    </w:p>
+    <w:p>
+      <w:pPr>
+        <w:spacing w:after="0"/>
+      </w:pPr>
+      <w:r>
+        <w:t>http://apps.singhealth.com.sg/avmsonline/</w:t>
+      </w:r>
+    </w:p>
+    <w:p>
+      <w:pPr>
+        <w:spacing w:after="0"/>
+      </w:pPr>
+      <w:hyperlink r:id="rId16" w:history="1">
+        <w:r>
+          <w:rPr>
+            <w:rStyle w:val="Hyperlink"/>
+          </w:rPr>
+          <w:t>https://www.sgh.com.sg/patient-services/other-admin-s</w:t>
+        </w:r>
+        <w:r>
+          <w:rPr>
+            <w:rStyle w:val="Hyperlink"/>
+          </w:rPr>
+          <w:t>e</w:t>
+        </w:r>
+        <w:r>
+          <w:rPr>
+            <w:rStyle w:val="Hyperlink"/>
+          </w:rPr>
+          <w:t>rvices/pages/visitor-management-system-faq.aspx</w:t>
+        </w:r>
+      </w:hyperlink>
+    </w:p>
+    <w:p>
+      <w:pPr>
+        <w:spacing w:after="0"/>
+      </w:pPr>
+      <w:r>
+        <w:rPr>
+          <w:noProof/>
+        </w:rPr>
+        <w:drawing>
+          <wp:inline distT="0" distB="0" distL="0" distR="0">
+            <wp:extent cx="1906270" cy="1431925"/>
+            <wp:effectExtent l="0" t="0" r="0" b="0"/>
+            <wp:docPr id="4" name="Picture 4" descr="Image result for sgh visitor management system"/>
+            <wp:cNvGraphicFramePr>
+              <a:graphicFrameLocks xmlns:a="http://schemas.openxmlformats.org/drawingml/2006/main" noChangeAspect="1"/>
+            </wp:cNvGraphicFramePr>
+            <a:graphic xmlns:a="http://schemas.openxmlformats.org/drawingml/2006/main">
+              <a:graphicData uri="http://schemas.openxmlformats.org/drawingml/2006/picture">
+                <pic:pic xmlns:pic="http://schemas.openxmlformats.org/drawingml/2006/picture">
+                  <pic:nvPicPr>
+                    <pic:cNvPr id="0" name="Picture 8" descr="Image result for sgh visitor management system"/>
+                    <pic:cNvPicPr>
+                      <a:picLocks noChangeAspect="1" noChangeArrowheads="1"/>
+                    </pic:cNvPicPr>
+                  </pic:nvPicPr>
+                  <pic:blipFill>
+                    <a:blip r:embed="rId17">
+                      <a:extLst>
+                        <a:ext uri="{28A0092B-C50C-407E-A947-70E740481C1C}">
+                          <a14:useLocalDpi xmlns:a14="http://schemas.microsoft.com/office/drawing/2010/main" val="0"/>
+                        </a:ext>
+                      </a:extLst>
+                    </a:blip>
+                    <a:srcRect/>
+                    <a:stretch>
+                      <a:fillRect/>
+                    </a:stretch>
+                  </pic:blipFill>
+                  <pic:spPr bwMode="auto">
+                    <a:xfrm>
+                      <a:off x="0" y="0"/>
+                      <a:ext cx="1906270" cy="1431925"/>
+                    </a:xfrm>
+                    <a:prstGeom prst="rect">
+                      <a:avLst/>
+                    </a:prstGeom>
+                    <a:noFill/>
+                    <a:ln>
+                      <a:noFill/>
+                    </a:ln>
+                  </pic:spPr>
+                </pic:pic>
+              </a:graphicData>
+            </a:graphic>
+          </wp:inline>
+        </w:drawing>
+      </w:r>
+      <w:r>
+        <w:rPr>
+          <w:noProof/>
+        </w:rPr>
+        <w:drawing>
+          <wp:inline distT="0" distB="0" distL="0" distR="0">
+            <wp:extent cx="2639695" cy="2466975"/>
+            <wp:effectExtent l="0" t="0" r="8255" b="9525"/>
+            <wp:docPr id="5" name="Picture 5" descr="Image result for sgh visitor management system"/>
+            <wp:cNvGraphicFramePr>
+              <a:graphicFrameLocks xmlns:a="http://schemas.openxmlformats.org/drawingml/2006/main" noChangeAspect="1"/>
+            </wp:cNvGraphicFramePr>
+            <a:graphic xmlns:a="http://schemas.openxmlformats.org/drawingml/2006/main">
+              <a:graphicData uri="http://schemas.openxmlformats.org/drawingml/2006/picture">
+                <pic:pic xmlns:pic="http://schemas.openxmlformats.org/drawingml/2006/picture">
+                  <pic:nvPicPr>
+                    <pic:cNvPr id="0" name="Picture 10" descr="Image result for sgh visitor management system"/>
+                    <pic:cNvPicPr>
+                      <a:picLocks noChangeAspect="1" noChangeArrowheads="1"/>
+                    </pic:cNvPicPr>
+                  </pic:nvPicPr>
+                  <pic:blipFill>
+                    <a:blip r:embed="rId18">
+                      <a:extLst>
+                        <a:ext uri="{28A0092B-C50C-407E-A947-70E740481C1C}">
+                          <a14:useLocalDpi xmlns:a14="http://schemas.microsoft.com/office/drawing/2010/main" val="0"/>
+                        </a:ext>
+                      </a:extLst>
+                    </a:blip>
+                    <a:srcRect/>
+                    <a:stretch>
+                      <a:fillRect/>
+                    </a:stretch>
+                  </pic:blipFill>
+                  <pic:spPr bwMode="auto">
+                    <a:xfrm>
+                      <a:off x="0" y="0"/>
+                      <a:ext cx="2639695" cy="2466975"/>
+                    </a:xfrm>
+                    <a:prstGeom prst="rect">
+                      <a:avLst/>
+                    </a:prstGeom>
+                    <a:noFill/>
+                    <a:ln>
+                      <a:noFill/>
+                    </a:ln>
+                  </pic:spPr>
+                </pic:pic>
+              </a:graphicData>
+            </a:graphic>
+          </wp:inline>
+        </w:drawing>
+      </w:r>
+    </w:p>
+    <w:p>
+      <w:pPr>
+        <w:spacing w:after="0"/>
+      </w:pPr>
+    </w:p>
+    <w:p>
+      <w:pPr>
+        <w:spacing w:after="0"/>
+      </w:pPr>
+      <w:r>
+        <w:t>Making fun of logging</w:t>
+      </w:r>
+    </w:p>
+    <w:p>
+      <w:pPr>
+        <w:spacing w:after="0"/>
+      </w:pPr>
+      <w:hyperlink r:id="rId19" w:history="1">
+        <w:r>
+          <w:rPr>
+            <w:rStyle w:val="Hyperlink"/>
+          </w:rPr>
+          <w:t>https://www.youtube.com/watch?v=YjuJOvdxhwU</w:t>
+        </w:r>
+      </w:hyperlink>
+    </w:p>
+    <w:p>
+      <w:pPr>
+        <w:spacing w:after="0"/>
+      </w:pPr>
+    </w:p>
+    <w:p>
+      <w:pPr>
+        <w:spacing w:after="0"/>
+      </w:pPr>
+      <w:r>
+        <w:t>ihis</w:t>
+      </w:r>
+    </w:p>
+    <w:p>
+      <w:pPr>
+        <w:spacing w:after="0"/>
+      </w:pPr>
+      <w:hyperlink r:id="rId20" w:history="1">
+        <w:r>
+          <w:rPr>
+            <w:rStyle w:val="Hyperlink"/>
+          </w:rPr>
+          <w:t>https://www.ihis.com.sg/Procurement/Pages/Procure</w:t>
+        </w:r>
+        <w:r>
+          <w:rPr>
+            <w:rStyle w:val="Hyperlink"/>
+          </w:rPr>
+          <w:t>m</w:t>
+        </w:r>
+        <w:r>
+          <w:rPr>
+            <w:rStyle w:val="Hyperlink"/>
+          </w:rPr>
+          <w:t>ent_RFPList.aspx</w:t>
+        </w:r>
+      </w:hyperlink>
+      <w:r>
+        <w:t xml:space="preserve"> </w:t>
+      </w:r>
+    </w:p>
+    <w:p>
+      <w:pPr>
+        <w:spacing w:after="0"/>
+      </w:pPr>
+    </w:p>
+    <w:p>
+      <w:pPr>
+        <w:spacing w:after="0"/>
+      </w:pPr>
+      <w:r>
+        <w:t>Purpose of the systems</w:t>
       </w:r>
     </w:p>
     <w:sectPr>
@@ -132,6 +812,127 @@
     </w:sectPr>
   </w:body>
 </w:document>
+</file>
+
+<file path=word/numbering.xml><?xml version="1.0" encoding="utf-8"?>
+<w:numbering xmlns:wpc="http://schemas.microsoft.com/office/word/2010/wordprocessingCanvas" xmlns:cx="http://schemas.microsoft.com/office/drawing/2014/chartex" xmlns:cx1="http://schemas.microsoft.com/office/drawing/2015/9/8/chartex" xmlns:cx2="http://schemas.microsoft.com/office/drawing/2015/10/21/chartex" xmlns:mc="http://schemas.openxmlformats.org/markup-compatibility/2006" xmlns:o="urn:schemas-microsoft-com:office:office" xmlns:r="http://schemas.openxmlformats.org/officeDocument/2006/relationships" xmlns:m="http://schemas.openxmlformats.org/officeDocument/2006/math" xmlns:v="urn:schemas-microsoft-com:vml" xmlns:wp14="http://schemas.microsoft.com/office/word/2010/wordprocessingDrawing" xmlns:wp="http://schemas.openxmlformats.org/drawingml/2006/wordprocessingDrawing" xmlns:w10="urn:schemas-microsoft-com:office:word" xmlns:w="http://schemas.openxmlformats.org/wordprocessingml/2006/main" xmlns:w14="http://schemas.microsoft.com/office/word/2010/wordml" xmlns:w15="http://schemas.microsoft.com/office/word/2012/wordml" xmlns:w16se="http://schemas.microsoft.com/office/word/2015/wordml/symex" xmlns:wpg="http://schemas.microsoft.com/office/word/2010/wordprocessingGroup" xmlns:wpi="http://schemas.microsoft.com/office/word/2010/wordprocessingInk" xmlns:wne="http://schemas.microsoft.com/office/word/2006/wordml" xmlns:wps="http://schemas.microsoft.com/office/word/2010/wordprocessingShape" mc:Ignorable="w14 w15 w16se wp14">
+  <w:abstractNum w:abstractNumId="0" w15:restartNumberingAfterBreak="0">
+    <w:nsid w:val="3F2B1535"/>
+    <w:multiLevelType w:val="multilevel"/>
+    <w:tmpl w:val="88802BD8"/>
+    <w:lvl w:ilvl="0">
+      <w:start w:val="1"/>
+      <w:numFmt w:val="decimal"/>
+      <w:lvlText w:val="%1."/>
+      <w:lvlJc w:val="left"/>
+      <w:pPr>
+        <w:tabs>
+          <w:tab w:val="num" w:pos="720"/>
+        </w:tabs>
+        <w:ind w:left="720" w:hanging="360"/>
+      </w:pPr>
+    </w:lvl>
+    <w:lvl w:ilvl="1" w:tentative="1">
+      <w:start w:val="1"/>
+      <w:numFmt w:val="decimal"/>
+      <w:lvlText w:val="%2."/>
+      <w:lvlJc w:val="left"/>
+      <w:pPr>
+        <w:tabs>
+          <w:tab w:val="num" w:pos="1440"/>
+        </w:tabs>
+        <w:ind w:left="1440" w:hanging="360"/>
+      </w:pPr>
+    </w:lvl>
+    <w:lvl w:ilvl="2" w:tentative="1">
+      <w:start w:val="1"/>
+      <w:numFmt w:val="decimal"/>
+      <w:lvlText w:val="%3."/>
+      <w:lvlJc w:val="left"/>
+      <w:pPr>
+        <w:tabs>
+          <w:tab w:val="num" w:pos="2160"/>
+        </w:tabs>
+        <w:ind w:left="2160" w:hanging="360"/>
+      </w:pPr>
+    </w:lvl>
+    <w:lvl w:ilvl="3" w:tentative="1">
+      <w:start w:val="1"/>
+      <w:numFmt w:val="decimal"/>
+      <w:lvlText w:val="%4."/>
+      <w:lvlJc w:val="left"/>
+      <w:pPr>
+        <w:tabs>
+          <w:tab w:val="num" w:pos="2880"/>
+        </w:tabs>
+        <w:ind w:left="2880" w:hanging="360"/>
+      </w:pPr>
+    </w:lvl>
+    <w:lvl w:ilvl="4" w:tentative="1">
+      <w:start w:val="1"/>
+      <w:numFmt w:val="decimal"/>
+      <w:lvlText w:val="%5."/>
+      <w:lvlJc w:val="left"/>
+      <w:pPr>
+        <w:tabs>
+          <w:tab w:val="num" w:pos="3600"/>
+        </w:tabs>
+        <w:ind w:left="3600" w:hanging="360"/>
+      </w:pPr>
+    </w:lvl>
+    <w:lvl w:ilvl="5" w:tentative="1">
+      <w:start w:val="1"/>
+      <w:numFmt w:val="decimal"/>
+      <w:lvlText w:val="%6."/>
+      <w:lvlJc w:val="left"/>
+      <w:pPr>
+        <w:tabs>
+          <w:tab w:val="num" w:pos="4320"/>
+        </w:tabs>
+        <w:ind w:left="4320" w:hanging="360"/>
+      </w:pPr>
+    </w:lvl>
+    <w:lvl w:ilvl="6" w:tentative="1">
+      <w:start w:val="1"/>
+      <w:numFmt w:val="decimal"/>
+      <w:lvlText w:val="%7."/>
+      <w:lvlJc w:val="left"/>
+      <w:pPr>
+        <w:tabs>
+          <w:tab w:val="num" w:pos="5040"/>
+        </w:tabs>
+        <w:ind w:left="5040" w:hanging="360"/>
+      </w:pPr>
+    </w:lvl>
+    <w:lvl w:ilvl="7" w:tentative="1">
+      <w:start w:val="1"/>
+      <w:numFmt w:val="decimal"/>
+      <w:lvlText w:val="%8."/>
+      <w:lvlJc w:val="left"/>
+      <w:pPr>
+        <w:tabs>
+          <w:tab w:val="num" w:pos="5760"/>
+        </w:tabs>
+        <w:ind w:left="5760" w:hanging="360"/>
+      </w:pPr>
+    </w:lvl>
+    <w:lvl w:ilvl="8" w:tentative="1">
+      <w:start w:val="1"/>
+      <w:numFmt w:val="decimal"/>
+      <w:lvlText w:val="%9."/>
+      <w:lvlJc w:val="left"/>
+      <w:pPr>
+        <w:tabs>
+          <w:tab w:val="num" w:pos="6480"/>
+        </w:tabs>
+        <w:ind w:left="6480" w:hanging="360"/>
+      </w:pPr>
+    </w:lvl>
+  </w:abstractNum>
+  <w:num w:numId="1">
+    <w:abstractNumId w:val="0"/>
+  </w:num>
+</w:numbering>
 </file>
 
 <file path=word/styles.xml><?xml version="1.0" encoding="utf-8"?>
@@ -556,6 +1357,29 @@
     <w:semiHidden/>
     <w:unhideWhenUsed/>
   </w:style>
+  <w:style w:type="character" w:styleId="Hyperlink">
+    <w:name w:val="Hyperlink"/>
+    <w:basedOn w:val="DefaultParagraphFont"/>
+    <w:uiPriority w:val="99"/>
+    <w:unhideWhenUsed/>
+    <w:rsid w:val="001C5490"/>
+    <w:rPr>
+      <w:color w:val="0563C1" w:themeColor="hyperlink"/>
+      <w:u w:val="single"/>
+    </w:rPr>
+  </w:style>
+  <w:style w:type="character" w:styleId="FollowedHyperlink">
+    <w:name w:val="FollowedHyperlink"/>
+    <w:basedOn w:val="DefaultParagraphFont"/>
+    <w:uiPriority w:val="99"/>
+    <w:semiHidden/>
+    <w:unhideWhenUsed/>
+    <w:rsid w:val="00EF4871"/>
+    <w:rPr>
+      <w:color w:val="954F72" w:themeColor="followedHyperlink"/>
+      <w:u w:val="single"/>
+    </w:rPr>
+  </w:style>
 </w:styles>
 </file>
 

</xml_diff>